<commit_message>
Finished Assignment 2 updating
</commit_message>
<xml_diff>
--- a/HW/HW2/Ex-2-1.docx
+++ b/HW/HW2/Ex-2-1.docx
@@ -13,14 +13,29 @@
       <w:r>
         <w:t xml:space="preserve">There are 5201 words of 5 letters long,  courtesy of </w:t>
       </w:r>
-      <w:hyperlink r:id="rId7" w:history="1">
-        <w:r>
-          <w:rPr>
-            <w:rStyle w:val="Hyperlink"/>
-          </w:rPr>
-          <w:t>http://www.litscape.com/words/length/5_letters/5_letter_words.html</w:t>
-        </w:r>
-      </w:hyperlink>
+      <w:bookmarkStart w:id="0" w:name="_GoBack"/>
+      <w:bookmarkEnd w:id="0"/>
+      <w:r>
+        <w:fldChar w:fldCharType="begin"/>
+      </w:r>
+      <w:r>
+        <w:instrText xml:space="preserve"> HYPERLINK "http://www.litscape.com/words/length/5_letters/5_letter_words.html" </w:instrText>
+      </w:r>
+      <w:r>
+        <w:fldChar w:fldCharType="separate"/>
+      </w:r>
+      <w:r>
+        <w:rPr>
+          <w:rStyle w:val="Hyperlink"/>
+        </w:rPr>
+        <w:t>http://www.litscape.com/words/length/5_letters/5_letter_words.html</w:t>
+      </w:r>
+      <w:r>
+        <w:rPr>
+          <w:rStyle w:val="Hyperlink"/>
+        </w:rPr>
+        <w:fldChar w:fldCharType="end"/>
+      </w:r>
       <w:r>
         <w:t xml:space="preserve"> </w:t>
       </w:r>
@@ -71,7 +86,7 @@
                     <pic:cNvPicPr/>
                   </pic:nvPicPr>
                   <pic:blipFill>
-                    <a:blip r:embed="rId8">
+                    <a:blip r:embed="rId7">
                       <a:extLst>
                         <a:ext uri="{28A0092B-C50C-407E-A947-70E740481C1C}">
                           <a14:useLocalDpi xmlns:a14="http://schemas.microsoft.com/office/drawing/2010/main" val="0"/>
@@ -177,7 +192,7 @@
                     <pic:cNvPicPr/>
                   </pic:nvPicPr>
                   <pic:blipFill>
-                    <a:blip r:embed="rId9">
+                    <a:blip r:embed="rId8">
                       <a:extLst>
                         <a:ext uri="{28A0092B-C50C-407E-A947-70E740481C1C}">
                           <a14:useLocalDpi xmlns:a14="http://schemas.microsoft.com/office/drawing/2010/main" val="0"/>
@@ -304,7 +319,7 @@
                     <pic:cNvPicPr/>
                   </pic:nvPicPr>
                   <pic:blipFill>
-                    <a:blip r:embed="rId10">
+                    <a:blip r:embed="rId9">
                       <a:extLst>
                         <a:ext uri="{28A0092B-C50C-407E-A947-70E740481C1C}">
                           <a14:useLocalDpi xmlns:a14="http://schemas.microsoft.com/office/drawing/2010/main" val="0"/>
@@ -346,22 +361,7 @@
         </w:numPr>
       </w:pPr>
       <w:r>
-        <w:t xml:space="preserve"> </w:t>
-      </w:r>
-      <w:r>
-        <w:t xml:space="preserve">According to litscape, there are </w:t>
-      </w:r>
-      <w:r>
-        <w:t>188 words with a length of 20</w:t>
-      </w:r>
-      <w:r>
-        <w:t xml:space="preserve"> letter</w:t>
-      </w:r>
-      <w:r>
-        <w:t>s</w:t>
-      </w:r>
-      <w:r>
-        <w:t xml:space="preserve">. There are </w:t>
+        <w:t xml:space="preserve"> According to litscape, there are 188 words with a length of 20 letters. There are </w:t>
       </w:r>
       <w:r>
         <w:t>19</w:t>
@@ -421,37 +421,7 @@
         <w:t>376</w:t>
       </w:r>
       <w:r>
-        <w:t xml:space="preserve"> possible perm</w:t>
-      </w:r>
-      <w:r>
-        <w:t>utations of 20 letters</w:t>
-      </w:r>
-      <w:r>
-        <w:t>!!!</w:t>
-      </w:r>
-      <w:r>
-        <w:t xml:space="preserve"> I find this number troublingly large.</w:t>
-      </w:r>
-      <w:r>
-        <w:t xml:space="preserve">  Only .</w:t>
-      </w:r>
-      <w:r>
-        <w:t>000000000000000000000000009</w:t>
-      </w:r>
-      <w:r>
-        <w:t xml:space="preserve"> of the total possible permutations are valid words</w:t>
-      </w:r>
-      <w:r>
-        <w:t>, the same amount of zeros as letters.</w:t>
-      </w:r>
-      <w:r>
-        <w:t xml:space="preserve"> Which is a .0000000000000000000000009% of possible strings of length </w:t>
-      </w:r>
-      <w:r>
-        <w:t>20</w:t>
-      </w:r>
-      <w:r>
-        <w:t>.</w:t>
+        <w:t xml:space="preserve"> possible permutations of 20 letters!!! I find this number troublingly large.  Only .000000000000000000000000009 of the total possible permutations are valid words, the same amount of zeros as letters. Which is a .0000000000000000000000009% of possible strings of length 20.</w:t>
       </w:r>
     </w:p>
     <w:p>
@@ -488,7 +458,7 @@
                     <pic:cNvPicPr/>
                   </pic:nvPicPr>
                   <pic:blipFill>
-                    <a:blip r:embed="rId11">
+                    <a:blip r:embed="rId10">
                       <a:extLst>
                         <a:ext uri="{28A0092B-C50C-407E-A947-70E740481C1C}">
                           <a14:useLocalDpi xmlns:a14="http://schemas.microsoft.com/office/drawing/2010/main" val="0"/>
@@ -549,7 +519,7 @@
       <w:r>
         <w:t xml:space="preserve">is the longest word in a major dictionary. </w:t>
       </w:r>
-      <w:hyperlink r:id="rId12" w:history="1">
+      <w:hyperlink r:id="rId11" w:history="1">
         <w:r>
           <w:rPr>
             <w:rStyle w:val="Hyperlink"/>
@@ -732,13 +702,7 @@
         <w:rPr>
           <w:sz w:val="22"/>
         </w:rPr>
-        <w:t>1/</w:t>
-      </w:r>
-      <w:r>
-        <w:rPr>
-          <w:sz w:val="22"/>
-        </w:rPr>
-        <w:t>4,718,464,138,887,779,754,509,230,339,014,256,179,122,137,026,607,683,635,171,557,376</w:t>
+        <w:t>1/4,718,464,138,887,779,754,509,230,339,014,256,179,122,137,026,607,683,635,171,557,376</w:t>
       </w:r>
       <w:r>
         <w:rPr>
@@ -762,7 +726,6 @@
         <w:lastRenderedPageBreak/>
         <w:t xml:space="preserve">Calculations: </w:t>
       </w:r>
-      <w:bookmarkStart w:id="0" w:name="_GoBack"/>
       <w:r>
         <w:rPr>
           <w:noProof/>
@@ -784,7 +747,7 @@
                     <pic:cNvPicPr/>
                   </pic:nvPicPr>
                   <pic:blipFill>
-                    <a:blip r:embed="rId13">
+                    <a:blip r:embed="rId12">
                       <a:extLst>
                         <a:ext uri="{28A0092B-C50C-407E-A947-70E740481C1C}">
                           <a14:useLocalDpi xmlns:a14="http://schemas.microsoft.com/office/drawing/2010/main" val="0"/>
@@ -810,7 +773,6 @@
           </wp:inline>
         </w:drawing>
       </w:r>
-      <w:bookmarkEnd w:id="0"/>
     </w:p>
     <w:p>
       <w:pPr>
@@ -828,7 +790,7 @@
       </w:pPr>
     </w:p>
     <w:sectPr>
-      <w:headerReference w:type="default" r:id="rId14"/>
+      <w:headerReference w:type="default" r:id="rId13"/>
       <w:pgSz w:w="12240" w:h="15840"/>
       <w:pgMar w:top="1440" w:right="1440" w:bottom="1440" w:left="1440" w:header="720" w:footer="720" w:gutter="0"/>
       <w:cols w:space="720"/>
@@ -907,10 +869,9 @@
     </w:r>
     <w:r>
       <w:tab/>
-      <w:t>Date Here</w:t>
     </w:r>
     <w:r>
-      <w:tab/>
+      <w:t>1/27/17</w:t>
     </w:r>
   </w:p>
   <w:p>

</xml_diff>